<commit_message>
changed order of plots
</commit_message>
<xml_diff>
--- a/EcoSimR Presentation1.docx
+++ b/EcoSimR Presentation1.docx
@@ -132,8 +132,6 @@
       <w:r>
         <w:t>Introduced class of null models to ecological analysis.</w:t>
       </w:r>
-      <w:bookmarkStart w:id="0" w:name="_GoBack"/>
-      <w:bookmarkEnd w:id="0"/>
       <w:proofErr w:type="gramEnd"/>
     </w:p>
     <w:p>
@@ -1252,17 +1250,8 @@
       <w:r>
         <w:t xml:space="preserve">Fixed-Fixed – marginal totals fixed and identical to the totals of the original matrix </w:t>
       </w:r>
-      <w:r>
-        <w:t xml:space="preserve">Differ in whether the rows and columns are treated as fixed sums, </w:t>
-      </w:r>
-      <w:proofErr w:type="spellStart"/>
-      <w:r>
-        <w:t>equipropable</w:t>
-      </w:r>
-      <w:proofErr w:type="spellEnd"/>
-      <w:r>
-        <w:t>, or proportional</w:t>
-      </w:r>
+      <w:bookmarkStart w:id="0" w:name="_GoBack"/>
+      <w:bookmarkEnd w:id="0"/>
     </w:p>
     <w:p>
       <w:pPr>
@@ -1318,7 +1307,6 @@
               <w:rPr>
                 <w:b/>
               </w:rPr>
-              <w:lastRenderedPageBreak/>
               <w:t>Constraint</w:t>
             </w:r>
           </w:p>
@@ -1401,6 +1389,7 @@
               <w:rPr>
                 <w:b/>
               </w:rPr>
+              <w:lastRenderedPageBreak/>
               <w:t xml:space="preserve">Rows </w:t>
             </w:r>
             <w:proofErr w:type="spellStart"/>

</xml_diff>